<commit_message>
Integration of WordPress for Gravity Forms with the Click & Pledge Payment
Integration of WordPress for Gravity Forms with the Click & Pledge
Payment. Tested with WordPress 3.8.4 and Gravity Forms 1.8.7
</commit_message>
<xml_diff>
--- a/Gravity Forms Integration.docx
+++ b/Gravity Forms Integration.docx
@@ -4,7 +4,378 @@
   <w:body>
     <w:p>
       <w:r>
-        <w:t>Gravity Forms Integration</w:t>
+        <w:rPr>
+          <w:rFonts w:ascii="Times New Roman" w:hAnsi="Times New Roman"/>
+          <w:noProof/>
+          <w:sz w:val="24"/>
+          <w:szCs w:val="24"/>
+        </w:rPr>
+        <w:drawing>
+          <wp:anchor distT="0" distB="0" distL="114300" distR="114300" simplePos="0" relativeHeight="251658240" behindDoc="0" locked="0" layoutInCell="1" allowOverlap="1">
+            <wp:simplePos x="0" y="0"/>
+            <wp:positionH relativeFrom="column">
+              <wp:posOffset>1428750</wp:posOffset>
+            </wp:positionH>
+            <wp:positionV relativeFrom="paragraph">
+              <wp:posOffset>647700</wp:posOffset>
+            </wp:positionV>
+            <wp:extent cx="2419350" cy="800100"/>
+            <wp:effectExtent l="0" t="0" r="0" b="0"/>
+            <wp:wrapTopAndBottom/>
+            <wp:docPr id="5" name="Picture 4" descr="logo_footer.png"/>
+            <wp:cNvGraphicFramePr>
+              <a:graphicFrameLocks xmlns:a="http://schemas.openxmlformats.org/drawingml/2006/main" noChangeAspect="1"/>
+            </wp:cNvGraphicFramePr>
+            <a:graphic xmlns:a="http://schemas.openxmlformats.org/drawingml/2006/main">
+              <a:graphicData uri="http://schemas.openxmlformats.org/drawingml/2006/picture">
+                <pic:pic xmlns:pic="http://schemas.openxmlformats.org/drawingml/2006/picture">
+                  <pic:nvPicPr>
+                    <pic:cNvPr id="0" name="logo_footer.png"/>
+                    <pic:cNvPicPr/>
+                  </pic:nvPicPr>
+                  <pic:blipFill>
+                    <a:blip r:embed="rId5" cstate="print"/>
+                    <a:stretch>
+                      <a:fillRect/>
+                    </a:stretch>
+                  </pic:blipFill>
+                  <pic:spPr>
+                    <a:xfrm>
+                      <a:off x="0" y="0"/>
+                      <a:ext cx="2419350" cy="800100"/>
+                    </a:xfrm>
+                    <a:prstGeom prst="rect">
+                      <a:avLst/>
+                    </a:prstGeom>
+                  </pic:spPr>
+                </pic:pic>
+              </a:graphicData>
+            </a:graphic>
+          </wp:anchor>
+        </w:drawing>
+      </w:r>
+      <w:r>
+        <w:rPr>
+          <w:rFonts w:ascii="Times New Roman" w:hAnsi="Times New Roman"/>
+          <w:noProof/>
+          <w:sz w:val="24"/>
+          <w:szCs w:val="24"/>
+        </w:rPr>
+        <w:drawing>
+          <wp:inline distT="0" distB="0" distL="0" distR="0">
+            <wp:extent cx="2286000" cy="466725"/>
+            <wp:effectExtent l="19050" t="0" r="0" b="0"/>
+            <wp:docPr id="2" name="Picture 1" descr="servlet"/>
+            <wp:cNvGraphicFramePr>
+              <a:graphicFrameLocks xmlns:a="http://schemas.openxmlformats.org/drawingml/2006/main" noChangeAspect="1"/>
+            </wp:cNvGraphicFramePr>
+            <a:graphic xmlns:a="http://schemas.openxmlformats.org/drawingml/2006/main">
+              <a:graphicData uri="http://schemas.openxmlformats.org/drawingml/2006/picture">
+                <pic:pic xmlns:pic="http://schemas.openxmlformats.org/drawingml/2006/picture">
+                  <pic:nvPicPr>
+                    <pic:cNvPr id="0" name="Picture 1" descr="servlet"/>
+                    <pic:cNvPicPr>
+                      <a:picLocks noChangeAspect="1" noChangeArrowheads="1"/>
+                    </pic:cNvPicPr>
+                  </pic:nvPicPr>
+                  <pic:blipFill>
+                    <a:blip r:embed="rId6" cstate="print"/>
+                    <a:srcRect r="44057"/>
+                    <a:stretch>
+                      <a:fillRect/>
+                    </a:stretch>
+                  </pic:blipFill>
+                  <pic:spPr bwMode="auto">
+                    <a:xfrm>
+                      <a:off x="0" y="0"/>
+                      <a:ext cx="2286000" cy="466725"/>
+                    </a:xfrm>
+                    <a:prstGeom prst="rect">
+                      <a:avLst/>
+                    </a:prstGeom>
+                    <a:noFill/>
+                    <a:ln w="9525">
+                      <a:noFill/>
+                      <a:miter lim="800000"/>
+                      <a:headEnd/>
+                      <a:tailEnd/>
+                    </a:ln>
+                  </pic:spPr>
+                </pic:pic>
+              </a:graphicData>
+            </a:graphic>
+          </wp:inline>
+        </w:drawing>
+      </w:r>
+    </w:p>
+    <w:p/>
+    <w:p>
+      <w:r>
+        <w:t xml:space="preserve">References: </w:t>
+      </w:r>
+      <w:hyperlink r:id="rId7" w:history="1">
+        <w:r>
+          <w:rPr>
+            <w:rStyle w:val="Hyperlink"/>
+          </w:rPr>
+          <w:t>http://www.gravityhelp.com/documentation/page/Gravity_Forms_Documentation</w:t>
+        </w:r>
+      </w:hyperlink>
+    </w:p>
+    <w:p>
+      <w:pPr>
+        <w:rPr>
+          <w:rFonts w:ascii="Times New Roman" w:hAnsi="Times New Roman"/>
+          <w:color w:val="00B0F0"/>
+          <w:sz w:val="24"/>
+          <w:szCs w:val="24"/>
+        </w:rPr>
+      </w:pPr>
+      <w:r>
+        <w:rPr>
+          <w:rFonts w:ascii="Times New Roman" w:hAnsi="Times New Roman"/>
+          <w:color w:val="00B0F0"/>
+          <w:sz w:val="24"/>
+          <w:szCs w:val="24"/>
+        </w:rPr>
+        <w:t>Integration Click &amp; Pledge Payment Gateway:</w:t>
+      </w:r>
+    </w:p>
+    <w:p>
+      <w:r>
+        <w:rPr>
+          <w:b/>
+        </w:rPr>
+        <w:t>Requirements:</w:t>
+      </w:r>
+      <w:r>
+        <w:t xml:space="preserve"> </w:t>
+      </w:r>
+      <w:r>
+        <w:t xml:space="preserve">Gravity Forms requires a minimum of </w:t>
+      </w:r>
+      <w:proofErr w:type="spellStart"/>
+      <w:r>
+        <w:t>WordPress</w:t>
+      </w:r>
+      <w:proofErr w:type="spellEnd"/>
+      <w:r>
+        <w:t xml:space="preserve"> version 3.7+, </w:t>
+      </w:r>
+      <w:proofErr w:type="spellStart"/>
+      <w:r>
+        <w:t>MySQL</w:t>
+      </w:r>
+      <w:proofErr w:type="spellEnd"/>
+      <w:r>
+        <w:t xml:space="preserve"> 5 and PHP 5 in order to function properly.</w:t>
+      </w:r>
+    </w:p>
+    <w:p>
+      <w:pPr>
+        <w:rPr>
+          <w:rFonts w:ascii="Times New Roman" w:hAnsi="Times New Roman"/>
+          <w:color w:val="00B0F0"/>
+          <w:sz w:val="24"/>
+          <w:szCs w:val="24"/>
+        </w:rPr>
+      </w:pPr>
+      <w:r>
+        <w:rPr>
+          <w:rFonts w:ascii="Times New Roman" w:hAnsi="Times New Roman"/>
+          <w:color w:val="00B0F0"/>
+          <w:sz w:val="24"/>
+          <w:szCs w:val="24"/>
+        </w:rPr>
+        <w:t>Admin login:</w:t>
+      </w:r>
+    </w:p>
+    <w:p>
+      <w:pPr>
+        <w:rPr>
+          <w:rStyle w:val="Strong"/>
+          <w:b w:val="0"/>
+        </w:rPr>
+      </w:pPr>
+      <w:r>
+        <w:rPr>
+          <w:rStyle w:val="Strong"/>
+          <w:b w:val="0"/>
+          <w:bCs w:val="0"/>
+        </w:rPr>
+        <w:t>http://&lt;your_</w:t>
+      </w:r>
+      <w:r>
+        <w:rPr>
+          <w:rStyle w:val="Strong"/>
+          <w:b w:val="0"/>
+          <w:bCs w:val="0"/>
+        </w:rPr>
+        <w:t>wordpress</w:t>
+      </w:r>
+      <w:r>
+        <w:rPr>
+          <w:rStyle w:val="Strong"/>
+          <w:b w:val="0"/>
+          <w:bCs w:val="0"/>
+        </w:rPr>
+        <w:t>_home</w:t>
+      </w:r>
+      <w:r>
+        <w:rPr>
+          <w:rStyle w:val="Strong"/>
+          <w:b w:val="0"/>
+        </w:rPr>
+        <w:t>&gt;</w:t>
+      </w:r>
+      <w:r>
+        <w:rPr>
+          <w:rStyle w:val="Strong"/>
+          <w:b w:val="0"/>
+        </w:rPr>
+        <w:t>/</w:t>
+      </w:r>
+      <w:r>
+        <w:rPr>
+          <w:rStyle w:val="Strong"/>
+          <w:b w:val="0"/>
+        </w:rPr>
+        <w:t>wp-login.php</w:t>
+      </w:r>
+    </w:p>
+    <w:p>
+      <w:pPr>
+        <w:rPr>
+          <w:rStyle w:val="Strong"/>
+          <w:b w:val="0"/>
+        </w:rPr>
+      </w:pPr>
+      <w:proofErr w:type="gramStart"/>
+      <w:r>
+        <w:rPr>
+          <w:rStyle w:val="Strong"/>
+          <w:b w:val="0"/>
+        </w:rPr>
+        <w:t>to</w:t>
+      </w:r>
+      <w:proofErr w:type="gramEnd"/>
+      <w:r>
+        <w:rPr>
+          <w:rStyle w:val="Strong"/>
+          <w:b w:val="0"/>
+        </w:rPr>
+        <w:t xml:space="preserve"> log into </w:t>
+      </w:r>
+      <w:proofErr w:type="spellStart"/>
+      <w:r>
+        <w:rPr>
+          <w:rStyle w:val="Strong"/>
+          <w:b w:val="0"/>
+        </w:rPr>
+        <w:t>WordPress</w:t>
+      </w:r>
+      <w:proofErr w:type="spellEnd"/>
+      <w:r>
+        <w:rPr>
+          <w:rStyle w:val="Strong"/>
+          <w:b w:val="0"/>
+        </w:rPr>
+        <w:t xml:space="preserve"> admin area. </w:t>
+      </w:r>
+    </w:p>
+    <w:p>
+      <w:pPr>
+        <w:rPr>
+          <w:rFonts w:ascii="Times New Roman" w:hAnsi="Times New Roman"/>
+          <w:color w:val="00B0F0"/>
+          <w:sz w:val="24"/>
+          <w:szCs w:val="24"/>
+        </w:rPr>
+      </w:pPr>
+    </w:p>
+    <w:p>
+      <w:pPr>
+        <w:rPr>
+          <w:rFonts w:ascii="Times New Roman" w:hAnsi="Times New Roman"/>
+          <w:color w:val="00B0F0"/>
+          <w:sz w:val="24"/>
+          <w:szCs w:val="24"/>
+        </w:rPr>
+      </w:pPr>
+      <w:r>
+        <w:rPr>
+          <w:rFonts w:ascii="Times New Roman" w:hAnsi="Times New Roman"/>
+          <w:noProof/>
+          <w:color w:val="00B0F0"/>
+          <w:sz w:val="24"/>
+          <w:szCs w:val="24"/>
+        </w:rPr>
+        <w:lastRenderedPageBreak/>
+        <w:drawing>
+          <wp:inline distT="0" distB="0" distL="0" distR="0">
+            <wp:extent cx="3933825" cy="4124325"/>
+            <wp:effectExtent l="19050" t="0" r="9525" b="0"/>
+            <wp:docPr id="7" name="Picture 4" descr="login"/>
+            <wp:cNvGraphicFramePr>
+              <a:graphicFrameLocks xmlns:a="http://schemas.openxmlformats.org/drawingml/2006/main" noChangeAspect="1"/>
+            </wp:cNvGraphicFramePr>
+            <a:graphic xmlns:a="http://schemas.openxmlformats.org/drawingml/2006/main">
+              <a:graphicData uri="http://schemas.openxmlformats.org/drawingml/2006/picture">
+                <pic:pic xmlns:pic="http://schemas.openxmlformats.org/drawingml/2006/picture">
+                  <pic:nvPicPr>
+                    <pic:cNvPr id="0" name="Picture 4" descr="login"/>
+                    <pic:cNvPicPr>
+                      <a:picLocks noChangeAspect="1" noChangeArrowheads="1"/>
+                    </pic:cNvPicPr>
+                  </pic:nvPicPr>
+                  <pic:blipFill>
+                    <a:blip r:embed="rId8" cstate="print"/>
+                    <a:srcRect/>
+                    <a:stretch>
+                      <a:fillRect/>
+                    </a:stretch>
+                  </pic:blipFill>
+                  <pic:spPr bwMode="auto">
+                    <a:xfrm>
+                      <a:off x="0" y="0"/>
+                      <a:ext cx="3933825" cy="4124325"/>
+                    </a:xfrm>
+                    <a:prstGeom prst="rect">
+                      <a:avLst/>
+                    </a:prstGeom>
+                    <a:noFill/>
+                    <a:ln w="9525">
+                      <a:noFill/>
+                      <a:miter lim="800000"/>
+                      <a:headEnd/>
+                      <a:tailEnd/>
+                    </a:ln>
+                  </pic:spPr>
+                </pic:pic>
+              </a:graphicData>
+            </a:graphic>
+          </wp:inline>
+        </w:drawing>
+      </w:r>
+    </w:p>
+    <w:p>
+      <w:pPr>
+        <w:rPr>
+          <w:rFonts w:ascii="Times New Roman" w:hAnsi="Times New Roman"/>
+          <w:b/>
+          <w:sz w:val="24"/>
+          <w:szCs w:val="24"/>
+        </w:rPr>
+      </w:pPr>
+      <w:r>
+        <w:rPr>
+          <w:rFonts w:ascii="Times New Roman" w:hAnsi="Times New Roman"/>
+          <w:bCs/>
+          <w:color w:val="000000"/>
+          <w:sz w:val="24"/>
+          <w:szCs w:val="24"/>
+        </w:rPr>
+        <w:t xml:space="preserve">After login into admin area </w:t>
       </w:r>
     </w:p>
     <w:p>
@@ -12,27 +383,70 @@
         <w:pStyle w:val="ListParagraph"/>
         <w:numPr>
           <w:ilvl w:val="0"/>
-          <w:numId w:val="1"/>
+          <w:numId w:val="3"/>
         </w:numPr>
-      </w:pPr>
-      <w:r>
-        <w:t xml:space="preserve">Download the </w:t>
+        <w:rPr>
+          <w:rFonts w:ascii="Times New Roman" w:hAnsi="Times New Roman"/>
+          <w:b/>
+          <w:sz w:val="24"/>
+          <w:szCs w:val="24"/>
+        </w:rPr>
+      </w:pPr>
+      <w:r>
+        <w:rPr>
+          <w:rFonts w:ascii="Times New Roman" w:hAnsi="Times New Roman"/>
+          <w:b/>
+          <w:sz w:val="24"/>
+          <w:szCs w:val="24"/>
+        </w:rPr>
+        <w:t xml:space="preserve">Make sure that Gravity forms </w:t>
       </w:r>
       <w:proofErr w:type="spellStart"/>
       <w:r>
+        <w:rPr>
+          <w:rFonts w:ascii="Times New Roman" w:hAnsi="Times New Roman"/>
+          <w:b/>
+          <w:sz w:val="24"/>
+          <w:szCs w:val="24"/>
+        </w:rPr>
         <w:t>plugin</w:t>
       </w:r>
       <w:proofErr w:type="spellEnd"/>
       <w:r>
-        <w:t xml:space="preserve"> from </w:t>
-      </w:r>
-      <w:proofErr w:type="spellStart"/>
-      <w:r>
-        <w:t>github</w:t>
-      </w:r>
-      <w:proofErr w:type="spellEnd"/>
-      <w:r>
-        <w:t xml:space="preserve"> and activate it</w:t>
+        <w:rPr>
+          <w:rFonts w:ascii="Times New Roman" w:hAnsi="Times New Roman"/>
+          <w:b/>
+          <w:sz w:val="24"/>
+          <w:szCs w:val="24"/>
+        </w:rPr>
+        <w:t xml:space="preserve"> installed and enabled</w:t>
+      </w:r>
+      <w:r>
+        <w:rPr>
+          <w:rFonts w:ascii="Times New Roman" w:hAnsi="Times New Roman"/>
+          <w:b/>
+          <w:sz w:val="24"/>
+          <w:szCs w:val="24"/>
+        </w:rPr>
+        <w:t xml:space="preserve"> (</w:t>
+      </w:r>
+      <w:r>
+        <w:rPr>
+          <w:rFonts w:ascii="Times New Roman" w:hAnsi="Times New Roman"/>
+          <w:b/>
+          <w:sz w:val="24"/>
+          <w:szCs w:val="24"/>
+        </w:rPr>
+        <w:t>http://www.gravityhelp.com/documentation/page/Getting_Started</w:t>
+      </w:r>
+      <w:r>
+        <w:rPr>
+          <w:rFonts w:ascii="Times New Roman" w:hAnsi="Times New Roman"/>
+          <w:b/>
+          <w:sz w:val="24"/>
+          <w:szCs w:val="24"/>
+        </w:rPr>
+        <w:t>)</w:t>
       </w:r>
     </w:p>
     <w:p>
@@ -40,27 +454,203 @@
         <w:pStyle w:val="ListParagraph"/>
         <w:numPr>
           <w:ilvl w:val="0"/>
-          <w:numId w:val="1"/>
+          <w:numId w:val="3"/>
         </w:numPr>
-      </w:pPr>
-      <w:r>
-        <w:t xml:space="preserve">Replace the </w:t>
+        <w:rPr>
+          <w:rFonts w:ascii="Times New Roman" w:hAnsi="Times New Roman"/>
+          <w:sz w:val="24"/>
+          <w:szCs w:val="24"/>
+        </w:rPr>
+      </w:pPr>
+      <w:r>
+        <w:rPr>
+          <w:rFonts w:ascii="Times New Roman" w:hAnsi="Times New Roman"/>
+          <w:sz w:val="24"/>
+          <w:szCs w:val="24"/>
+        </w:rPr>
+        <w:t xml:space="preserve">Make sure to dump all the downloaded files </w:t>
+      </w:r>
+      <w:r>
+        <w:rPr>
+          <w:rFonts w:ascii="Times New Roman" w:hAnsi="Times New Roman"/>
+          <w:sz w:val="24"/>
+          <w:szCs w:val="24"/>
+        </w:rPr>
+        <w:t xml:space="preserve">from </w:t>
       </w:r>
       <w:proofErr w:type="spellStart"/>
       <w:r>
+        <w:rPr>
+          <w:rFonts w:ascii="Times New Roman" w:hAnsi="Times New Roman"/>
+          <w:sz w:val="24"/>
+          <w:szCs w:val="24"/>
+        </w:rPr>
+        <w:t>github</w:t>
+      </w:r>
+      <w:proofErr w:type="spellEnd"/>
+      <w:r>
+        <w:rPr>
+          <w:rFonts w:ascii="Times New Roman" w:hAnsi="Times New Roman"/>
+          <w:sz w:val="24"/>
+          <w:szCs w:val="24"/>
+        </w:rPr>
+        <w:t xml:space="preserve"> to your </w:t>
+      </w:r>
+      <w:proofErr w:type="spellStart"/>
+      <w:r>
+        <w:rPr>
+          <w:rFonts w:ascii="Times New Roman" w:hAnsi="Times New Roman"/>
+          <w:sz w:val="24"/>
+          <w:szCs w:val="24"/>
+        </w:rPr>
+        <w:t>WordPress</w:t>
+      </w:r>
+      <w:proofErr w:type="spellEnd"/>
+      <w:r>
+        <w:rPr>
+          <w:rFonts w:ascii="Times New Roman" w:hAnsi="Times New Roman"/>
+          <w:sz w:val="24"/>
+          <w:szCs w:val="24"/>
+        </w:rPr>
+        <w:t xml:space="preserve"> project </w:t>
+      </w:r>
+      <w:proofErr w:type="spellStart"/>
+      <w:r>
+        <w:rPr>
+          <w:rFonts w:ascii="Times New Roman" w:hAnsi="Times New Roman"/>
+          <w:sz w:val="24"/>
+          <w:szCs w:val="24"/>
+        </w:rPr>
+        <w:t>plugins</w:t>
+      </w:r>
+      <w:proofErr w:type="spellEnd"/>
+      <w:r>
+        <w:rPr>
+          <w:rFonts w:ascii="Times New Roman" w:hAnsi="Times New Roman"/>
+          <w:sz w:val="24"/>
+          <w:szCs w:val="24"/>
+        </w:rPr>
+        <w:t xml:space="preserve"> folder as follows.</w:t>
+      </w:r>
+    </w:p>
+    <w:p>
+      <w:pPr>
+        <w:pStyle w:val="ListParagraph"/>
+        <w:numPr>
+          <w:ilvl w:val="0"/>
+          <w:numId w:val="2"/>
+        </w:numPr>
+      </w:pPr>
+      <w:r>
+        <w:t>Copy ‘</w:t>
+      </w:r>
+      <w:proofErr w:type="spellStart"/>
+      <w:r>
+        <w:t>gravityforms-cnp</w:t>
+      </w:r>
+      <w:proofErr w:type="spellEnd"/>
+      <w:r>
+        <w:t xml:space="preserve">’ folder to </w:t>
+      </w:r>
+    </w:p>
+    <w:p>
+      <w:pPr>
+        <w:ind w:firstLine="360"/>
+        <w:rPr>
+          <w:rFonts w:ascii="Times New Roman" w:hAnsi="Times New Roman"/>
+          <w:sz w:val="24"/>
+          <w:szCs w:val="24"/>
+        </w:rPr>
+      </w:pPr>
+      <w:r>
+        <w:rPr>
+          <w:rFonts w:ascii="Times New Roman" w:hAnsi="Times New Roman"/>
+          <w:sz w:val="24"/>
+          <w:szCs w:val="24"/>
+        </w:rPr>
+        <w:t>&lt;</w:t>
+      </w:r>
+      <w:proofErr w:type="gramStart"/>
+      <w:r>
+        <w:rPr>
+          <w:rFonts w:ascii="Times New Roman" w:hAnsi="Times New Roman"/>
+          <w:sz w:val="24"/>
+          <w:szCs w:val="24"/>
+        </w:rPr>
+        <w:t>your</w:t>
+      </w:r>
+      <w:proofErr w:type="gramEnd"/>
+      <w:r>
+        <w:rPr>
+          <w:rFonts w:ascii="Times New Roman" w:hAnsi="Times New Roman"/>
+          <w:sz w:val="24"/>
+          <w:szCs w:val="24"/>
+        </w:rPr>
+        <w:t xml:space="preserve"> host root&gt;</w:t>
+      </w:r>
+      <w:r>
+        <w:rPr>
+          <w:rFonts w:ascii="Times New Roman" w:hAnsi="Times New Roman"/>
+          <w:sz w:val="24"/>
+          <w:szCs w:val="24"/>
+        </w:rPr>
+        <w:t>\</w:t>
+      </w:r>
+      <w:proofErr w:type="spellStart"/>
+      <w:r>
+        <w:rPr>
+          <w:rFonts w:ascii="Times New Roman" w:hAnsi="Times New Roman"/>
+          <w:sz w:val="24"/>
+          <w:szCs w:val="24"/>
+        </w:rPr>
         <w:t>wp</w:t>
       </w:r>
       <w:proofErr w:type="spellEnd"/>
       <w:r>
-        <w:t>-content/</w:t>
+        <w:rPr>
+          <w:rFonts w:ascii="Times New Roman" w:hAnsi="Times New Roman"/>
+          <w:sz w:val="24"/>
+          <w:szCs w:val="24"/>
+        </w:rPr>
+        <w:t>-content</w:t>
+      </w:r>
+      <w:r>
+        <w:rPr>
+          <w:rFonts w:ascii="Times New Roman" w:hAnsi="Times New Roman"/>
+          <w:sz w:val="24"/>
+          <w:szCs w:val="24"/>
+        </w:rPr>
+        <w:t>\</w:t>
       </w:r>
       <w:proofErr w:type="spellStart"/>
       <w:r>
+        <w:rPr>
+          <w:rFonts w:ascii="Times New Roman" w:hAnsi="Times New Roman"/>
+          <w:sz w:val="24"/>
+          <w:szCs w:val="24"/>
+        </w:rPr>
         <w:t>plugins</w:t>
       </w:r>
       <w:proofErr w:type="spellEnd"/>
       <w:r>
-        <w:t>/</w:t>
+        <w:rPr>
+          <w:rFonts w:ascii="Times New Roman" w:hAnsi="Times New Roman"/>
+          <w:sz w:val="24"/>
+          <w:szCs w:val="24"/>
+        </w:rPr>
+        <w:t>\</w:t>
+      </w:r>
+    </w:p>
+    <w:p>
+      <w:pPr>
+        <w:pStyle w:val="ListParagraph"/>
+        <w:numPr>
+          <w:ilvl w:val="0"/>
+          <w:numId w:val="2"/>
+        </w:numPr>
+      </w:pPr>
+      <w:r>
+        <w:t>Copy ‘</w:t>
       </w:r>
       <w:proofErr w:type="spellStart"/>
       <w:r>
@@ -68,9 +658,264 @@
       </w:r>
       <w:proofErr w:type="spellEnd"/>
       <w:r>
-        <w:t>/js.php with the file provided</w:t>
-      </w:r>
-    </w:p>
+        <w:t xml:space="preserve">/js.php’ file into  </w:t>
+      </w:r>
+    </w:p>
+    <w:p>
+      <w:pPr>
+        <w:ind w:firstLine="360"/>
+        <w:rPr>
+          <w:rFonts w:ascii="Times New Roman" w:hAnsi="Times New Roman"/>
+          <w:sz w:val="24"/>
+          <w:szCs w:val="24"/>
+        </w:rPr>
+      </w:pPr>
+      <w:r>
+        <w:rPr>
+          <w:rFonts w:ascii="Times New Roman" w:hAnsi="Times New Roman"/>
+          <w:sz w:val="24"/>
+          <w:szCs w:val="24"/>
+        </w:rPr>
+        <w:t>&lt;</w:t>
+      </w:r>
+      <w:proofErr w:type="gramStart"/>
+      <w:r>
+        <w:rPr>
+          <w:rFonts w:ascii="Times New Roman" w:hAnsi="Times New Roman"/>
+          <w:sz w:val="24"/>
+          <w:szCs w:val="24"/>
+        </w:rPr>
+        <w:t>your</w:t>
+      </w:r>
+      <w:proofErr w:type="gramEnd"/>
+      <w:r>
+        <w:rPr>
+          <w:rFonts w:ascii="Times New Roman" w:hAnsi="Times New Roman"/>
+          <w:sz w:val="24"/>
+          <w:szCs w:val="24"/>
+        </w:rPr>
+        <w:t xml:space="preserve"> host root&gt;</w:t>
+      </w:r>
+      <w:r>
+        <w:rPr>
+          <w:rFonts w:ascii="Times New Roman" w:hAnsi="Times New Roman"/>
+          <w:sz w:val="24"/>
+          <w:szCs w:val="24"/>
+        </w:rPr>
+        <w:t>\</w:t>
+      </w:r>
+      <w:proofErr w:type="spellStart"/>
+      <w:r>
+        <w:rPr>
+          <w:rFonts w:ascii="Times New Roman" w:hAnsi="Times New Roman"/>
+          <w:sz w:val="24"/>
+          <w:szCs w:val="24"/>
+        </w:rPr>
+        <w:t>wp</w:t>
+      </w:r>
+      <w:proofErr w:type="spellEnd"/>
+      <w:r>
+        <w:rPr>
+          <w:rFonts w:ascii="Times New Roman" w:hAnsi="Times New Roman"/>
+          <w:sz w:val="24"/>
+          <w:szCs w:val="24"/>
+        </w:rPr>
+        <w:t>-content</w:t>
+      </w:r>
+      <w:r>
+        <w:rPr>
+          <w:rFonts w:ascii="Times New Roman" w:hAnsi="Times New Roman"/>
+          <w:sz w:val="24"/>
+          <w:szCs w:val="24"/>
+        </w:rPr>
+        <w:t>\</w:t>
+      </w:r>
+      <w:proofErr w:type="spellStart"/>
+      <w:r>
+        <w:rPr>
+          <w:rFonts w:ascii="Times New Roman" w:hAnsi="Times New Roman"/>
+          <w:sz w:val="24"/>
+          <w:szCs w:val="24"/>
+        </w:rPr>
+        <w:t>plugins</w:t>
+      </w:r>
+      <w:proofErr w:type="spellEnd"/>
+      <w:r>
+        <w:rPr>
+          <w:rFonts w:ascii="Times New Roman" w:hAnsi="Times New Roman"/>
+          <w:sz w:val="24"/>
+          <w:szCs w:val="24"/>
+        </w:rPr>
+        <w:t>\</w:t>
+      </w:r>
+      <w:r>
+        <w:t xml:space="preserve"> </w:t>
+      </w:r>
+      <w:proofErr w:type="spellStart"/>
+      <w:r>
+        <w:t>gravityforms</w:t>
+      </w:r>
+      <w:proofErr w:type="spellEnd"/>
+      <w:r>
+        <w:t xml:space="preserve"> – (It will replace the ‘js.php’ file)</w:t>
+      </w:r>
+    </w:p>
+    <w:p>
+      <w:pPr>
+        <w:ind w:firstLine="360"/>
+        <w:rPr>
+          <w:rFonts w:ascii="Times New Roman" w:hAnsi="Times New Roman"/>
+          <w:sz w:val="24"/>
+          <w:szCs w:val="24"/>
+        </w:rPr>
+      </w:pPr>
+      <w:r>
+        <w:rPr>
+          <w:rFonts w:ascii="Times New Roman" w:hAnsi="Times New Roman"/>
+          <w:sz w:val="24"/>
+          <w:szCs w:val="24"/>
+        </w:rPr>
+        <w:t>Then</w:t>
+      </w:r>
+      <w:r>
+        <w:rPr>
+          <w:rFonts w:ascii="Times New Roman" w:hAnsi="Times New Roman"/>
+          <w:sz w:val="24"/>
+          <w:szCs w:val="24"/>
+        </w:rPr>
+        <w:t xml:space="preserve"> go to ‘</w:t>
+      </w:r>
+      <w:proofErr w:type="spellStart"/>
+      <w:r>
+        <w:rPr>
+          <w:rFonts w:ascii="Times New Roman" w:hAnsi="Times New Roman"/>
+          <w:sz w:val="24"/>
+          <w:szCs w:val="24"/>
+        </w:rPr>
+        <w:t>plugins</w:t>
+      </w:r>
+      <w:proofErr w:type="spellEnd"/>
+      <w:r>
+        <w:rPr>
+          <w:rFonts w:ascii="Times New Roman" w:hAnsi="Times New Roman"/>
+          <w:sz w:val="24"/>
+          <w:szCs w:val="24"/>
+        </w:rPr>
+        <w:t xml:space="preserve">-&gt;Installed </w:t>
+      </w:r>
+      <w:proofErr w:type="spellStart"/>
+      <w:r>
+        <w:rPr>
+          <w:rFonts w:ascii="Times New Roman" w:hAnsi="Times New Roman"/>
+          <w:sz w:val="24"/>
+          <w:szCs w:val="24"/>
+        </w:rPr>
+        <w:t>Plugins</w:t>
+      </w:r>
+      <w:proofErr w:type="spellEnd"/>
+      <w:r>
+        <w:rPr>
+          <w:rFonts w:ascii="Times New Roman" w:hAnsi="Times New Roman"/>
+          <w:sz w:val="24"/>
+          <w:szCs w:val="24"/>
+        </w:rPr>
+        <w:t>’</w:t>
+      </w:r>
+      <w:r>
+        <w:rPr>
+          <w:rFonts w:ascii="Times New Roman" w:hAnsi="Times New Roman"/>
+          <w:sz w:val="24"/>
+          <w:szCs w:val="24"/>
+        </w:rPr>
+        <w:t xml:space="preserve"> enable the </w:t>
+      </w:r>
+      <w:r>
+        <w:rPr>
+          <w:rFonts w:ascii="Times New Roman" w:hAnsi="Times New Roman"/>
+          <w:sz w:val="24"/>
+          <w:szCs w:val="24"/>
+        </w:rPr>
+        <w:t>‘</w:t>
+      </w:r>
+      <w:r>
+        <w:rPr>
+          <w:rStyle w:val="Strong"/>
+        </w:rPr>
+        <w:t xml:space="preserve">Gravity Forms Click &amp; Pledge’ </w:t>
+      </w:r>
+    </w:p>
+    <w:p>
+      <w:r>
+        <w:rPr>
+          <w:noProof/>
+        </w:rPr>
+        <w:drawing>
+          <wp:inline distT="0" distB="0" distL="0" distR="0">
+            <wp:extent cx="5943600" cy="401955"/>
+            <wp:effectExtent l="19050" t="0" r="0" b="0"/>
+            <wp:docPr id="8" name="Picture 7" descr="cnp_enable.png"/>
+            <wp:cNvGraphicFramePr>
+              <a:graphicFrameLocks xmlns:a="http://schemas.openxmlformats.org/drawingml/2006/main" noChangeAspect="1"/>
+            </wp:cNvGraphicFramePr>
+            <a:graphic xmlns:a="http://schemas.openxmlformats.org/drawingml/2006/main">
+              <a:graphicData uri="http://schemas.openxmlformats.org/drawingml/2006/picture">
+                <pic:pic xmlns:pic="http://schemas.openxmlformats.org/drawingml/2006/picture">
+                  <pic:nvPicPr>
+                    <pic:cNvPr id="0" name="cnp_enable.png"/>
+                    <pic:cNvPicPr/>
+                  </pic:nvPicPr>
+                  <pic:blipFill>
+                    <a:blip r:embed="rId9" cstate="print"/>
+                    <a:stretch>
+                      <a:fillRect/>
+                    </a:stretch>
+                  </pic:blipFill>
+                  <pic:spPr>
+                    <a:xfrm>
+                      <a:off x="0" y="0"/>
+                      <a:ext cx="5943600" cy="401955"/>
+                    </a:xfrm>
+                    <a:prstGeom prst="rect">
+                      <a:avLst/>
+                    </a:prstGeom>
+                  </pic:spPr>
+                </pic:pic>
+              </a:graphicData>
+            </a:graphic>
+          </wp:inline>
+        </w:drawing>
+      </w:r>
+    </w:p>
+    <w:p>
+      <w:pPr>
+        <w:pStyle w:val="ListParagraph"/>
+        <w:numPr>
+          <w:ilvl w:val="0"/>
+          <w:numId w:val="3"/>
+        </w:numPr>
+      </w:pPr>
+      <w:r>
+        <w:t>Click on ‘Forms-&gt;Settings-&gt;C&amp;P Payments’ to enter Click &amp; Pledge Credentials like ‘Account ID’, ‘API Account GUID’ and to setup other settings</w:t>
+      </w:r>
+    </w:p>
+    <w:p>
+      <w:pPr>
+        <w:pStyle w:val="ListParagraph"/>
+        <w:numPr>
+          <w:ilvl w:val="0"/>
+          <w:numId w:val="3"/>
+        </w:numPr>
+      </w:pPr>
+      <w:r>
+        <w:lastRenderedPageBreak/>
+        <w:t xml:space="preserve">Please follow the documentation here to create a form </w:t>
+      </w:r>
+      <w:r>
+        <w:t>http://www.gravityhelp.com/documentation/page/New_Form</w:t>
+      </w:r>
+    </w:p>
+    <w:p/>
+    <w:p/>
     <w:p>
       <w:r>
         <w:t>Setting SKU for the field</w:t>
@@ -108,7 +953,7 @@
                     <pic:cNvPicPr/>
                   </pic:nvPicPr>
                   <pic:blipFill>
-                    <a:blip r:embed="rId5" cstate="print"/>
+                    <a:blip r:embed="rId10" cstate="print"/>
                     <a:stretch>
                       <a:fillRect/>
                     </a:stretch>
@@ -157,7 +1002,7 @@
                     <pic:cNvPicPr/>
                   </pic:nvPicPr>
                   <pic:blipFill>
-                    <a:blip r:embed="rId6" cstate="print"/>
+                    <a:blip r:embed="rId11" cstate="print"/>
                     <a:stretch>
                       <a:fillRect/>
                     </a:stretch>
@@ -205,7 +1050,7 @@
                     <pic:cNvPicPr/>
                   </pic:nvPicPr>
                   <pic:blipFill>
-                    <a:blip r:embed="rId7" cstate="print"/>
+                    <a:blip r:embed="rId12" cstate="print"/>
                     <a:stretch>
                       <a:fillRect/>
                     </a:stretch>
@@ -283,6 +1128,207 @@
 <file path=word/numbering.xml><?xml version="1.0" encoding="utf-8"?>
 <w:numbering xmlns:ve="http://schemas.openxmlformats.org/markup-compatibility/2006" xmlns:o="urn:schemas-microsoft-com:office:office" xmlns:r="http://schemas.openxmlformats.org/officeDocument/2006/relationships" xmlns:m="http://schemas.openxmlformats.org/officeDocument/2006/math" xmlns:v="urn:schemas-microsoft-com:vml" xmlns:wp="http://schemas.openxmlformats.org/drawingml/2006/wordprocessingDrawing" xmlns:w10="urn:schemas-microsoft-com:office:word" xmlns:w="http://schemas.openxmlformats.org/wordprocessingml/2006/main" xmlns:wne="http://schemas.microsoft.com/office/word/2006/wordml">
   <w:abstractNum w:abstractNumId="0">
+    <w:nsid w:val="21144444"/>
+    <w:multiLevelType w:val="hybridMultilevel"/>
+    <w:tmpl w:val="0E5E9422"/>
+    <w:lvl w:ilvl="0" w:tplc="5ADE5DBA">
+      <w:numFmt w:val="bullet"/>
+      <w:lvlText w:val="-"/>
+      <w:lvlJc w:val="left"/>
+      <w:pPr>
+        <w:ind w:left="720" w:hanging="360"/>
+      </w:pPr>
+      <w:rPr>
+        <w:rFonts w:ascii="Calibri" w:eastAsiaTheme="minorHAnsi" w:hAnsi="Calibri" w:cstheme="minorBidi" w:hint="default"/>
+      </w:rPr>
+    </w:lvl>
+    <w:lvl w:ilvl="1" w:tplc="04090003" w:tentative="1">
+      <w:start w:val="1"/>
+      <w:numFmt w:val="bullet"/>
+      <w:lvlText w:val="o"/>
+      <w:lvlJc w:val="left"/>
+      <w:pPr>
+        <w:ind w:left="1440" w:hanging="360"/>
+      </w:pPr>
+      <w:rPr>
+        <w:rFonts w:ascii="Courier New" w:hAnsi="Courier New" w:cs="Courier New" w:hint="default"/>
+      </w:rPr>
+    </w:lvl>
+    <w:lvl w:ilvl="2" w:tplc="04090005" w:tentative="1">
+      <w:start w:val="1"/>
+      <w:numFmt w:val="bullet"/>
+      <w:lvlText w:val=""/>
+      <w:lvlJc w:val="left"/>
+      <w:pPr>
+        <w:ind w:left="2160" w:hanging="360"/>
+      </w:pPr>
+      <w:rPr>
+        <w:rFonts w:ascii="Wingdings" w:hAnsi="Wingdings" w:hint="default"/>
+      </w:rPr>
+    </w:lvl>
+    <w:lvl w:ilvl="3" w:tplc="04090001" w:tentative="1">
+      <w:start w:val="1"/>
+      <w:numFmt w:val="bullet"/>
+      <w:lvlText w:val=""/>
+      <w:lvlJc w:val="left"/>
+      <w:pPr>
+        <w:ind w:left="2880" w:hanging="360"/>
+      </w:pPr>
+      <w:rPr>
+        <w:rFonts w:ascii="Symbol" w:hAnsi="Symbol" w:hint="default"/>
+      </w:rPr>
+    </w:lvl>
+    <w:lvl w:ilvl="4" w:tplc="04090003" w:tentative="1">
+      <w:start w:val="1"/>
+      <w:numFmt w:val="bullet"/>
+      <w:lvlText w:val="o"/>
+      <w:lvlJc w:val="left"/>
+      <w:pPr>
+        <w:ind w:left="3600" w:hanging="360"/>
+      </w:pPr>
+      <w:rPr>
+        <w:rFonts w:ascii="Courier New" w:hAnsi="Courier New" w:cs="Courier New" w:hint="default"/>
+      </w:rPr>
+    </w:lvl>
+    <w:lvl w:ilvl="5" w:tplc="04090005" w:tentative="1">
+      <w:start w:val="1"/>
+      <w:numFmt w:val="bullet"/>
+      <w:lvlText w:val=""/>
+      <w:lvlJc w:val="left"/>
+      <w:pPr>
+        <w:ind w:left="4320" w:hanging="360"/>
+      </w:pPr>
+      <w:rPr>
+        <w:rFonts w:ascii="Wingdings" w:hAnsi="Wingdings" w:hint="default"/>
+      </w:rPr>
+    </w:lvl>
+    <w:lvl w:ilvl="6" w:tplc="04090001" w:tentative="1">
+      <w:start w:val="1"/>
+      <w:numFmt w:val="bullet"/>
+      <w:lvlText w:val=""/>
+      <w:lvlJc w:val="left"/>
+      <w:pPr>
+        <w:ind w:left="5040" w:hanging="360"/>
+      </w:pPr>
+      <w:rPr>
+        <w:rFonts w:ascii="Symbol" w:hAnsi="Symbol" w:hint="default"/>
+      </w:rPr>
+    </w:lvl>
+    <w:lvl w:ilvl="7" w:tplc="04090003" w:tentative="1">
+      <w:start w:val="1"/>
+      <w:numFmt w:val="bullet"/>
+      <w:lvlText w:val="o"/>
+      <w:lvlJc w:val="left"/>
+      <w:pPr>
+        <w:ind w:left="5760" w:hanging="360"/>
+      </w:pPr>
+      <w:rPr>
+        <w:rFonts w:ascii="Courier New" w:hAnsi="Courier New" w:cs="Courier New" w:hint="default"/>
+      </w:rPr>
+    </w:lvl>
+    <w:lvl w:ilvl="8" w:tplc="04090005" w:tentative="1">
+      <w:start w:val="1"/>
+      <w:numFmt w:val="bullet"/>
+      <w:lvlText w:val=""/>
+      <w:lvlJc w:val="left"/>
+      <w:pPr>
+        <w:ind w:left="6480" w:hanging="360"/>
+      </w:pPr>
+      <w:rPr>
+        <w:rFonts w:ascii="Wingdings" w:hAnsi="Wingdings" w:hint="default"/>
+      </w:rPr>
+    </w:lvl>
+  </w:abstractNum>
+  <w:abstractNum w:abstractNumId="1">
+    <w:nsid w:val="2FF91DAE"/>
+    <w:multiLevelType w:val="hybridMultilevel"/>
+    <w:tmpl w:val="A2D68F6E"/>
+    <w:lvl w:ilvl="0" w:tplc="0409000F">
+      <w:start w:val="1"/>
+      <w:numFmt w:val="decimal"/>
+      <w:lvlText w:val="%1."/>
+      <w:lvlJc w:val="left"/>
+      <w:pPr>
+        <w:ind w:left="720" w:hanging="360"/>
+      </w:pPr>
+      <w:rPr>
+        <w:rFonts w:hint="default"/>
+      </w:rPr>
+    </w:lvl>
+    <w:lvl w:ilvl="1" w:tplc="04090019" w:tentative="1">
+      <w:start w:val="1"/>
+      <w:numFmt w:val="lowerLetter"/>
+      <w:lvlText w:val="%2."/>
+      <w:lvlJc w:val="left"/>
+      <w:pPr>
+        <w:ind w:left="1440" w:hanging="360"/>
+      </w:pPr>
+    </w:lvl>
+    <w:lvl w:ilvl="2" w:tplc="0409001B" w:tentative="1">
+      <w:start w:val="1"/>
+      <w:numFmt w:val="lowerRoman"/>
+      <w:lvlText w:val="%3."/>
+      <w:lvlJc w:val="right"/>
+      <w:pPr>
+        <w:ind w:left="2160" w:hanging="180"/>
+      </w:pPr>
+    </w:lvl>
+    <w:lvl w:ilvl="3" w:tplc="0409000F" w:tentative="1">
+      <w:start w:val="1"/>
+      <w:numFmt w:val="decimal"/>
+      <w:lvlText w:val="%4."/>
+      <w:lvlJc w:val="left"/>
+      <w:pPr>
+        <w:ind w:left="2880" w:hanging="360"/>
+      </w:pPr>
+    </w:lvl>
+    <w:lvl w:ilvl="4" w:tplc="04090019" w:tentative="1">
+      <w:start w:val="1"/>
+      <w:numFmt w:val="lowerLetter"/>
+      <w:lvlText w:val="%5."/>
+      <w:lvlJc w:val="left"/>
+      <w:pPr>
+        <w:ind w:left="3600" w:hanging="360"/>
+      </w:pPr>
+    </w:lvl>
+    <w:lvl w:ilvl="5" w:tplc="0409001B" w:tentative="1">
+      <w:start w:val="1"/>
+      <w:numFmt w:val="lowerRoman"/>
+      <w:lvlText w:val="%6."/>
+      <w:lvlJc w:val="right"/>
+      <w:pPr>
+        <w:ind w:left="4320" w:hanging="180"/>
+      </w:pPr>
+    </w:lvl>
+    <w:lvl w:ilvl="6" w:tplc="0409000F" w:tentative="1">
+      <w:start w:val="1"/>
+      <w:numFmt w:val="decimal"/>
+      <w:lvlText w:val="%7."/>
+      <w:lvlJc w:val="left"/>
+      <w:pPr>
+        <w:ind w:left="5040" w:hanging="360"/>
+      </w:pPr>
+    </w:lvl>
+    <w:lvl w:ilvl="7" w:tplc="04090019" w:tentative="1">
+      <w:start w:val="1"/>
+      <w:numFmt w:val="lowerLetter"/>
+      <w:lvlText w:val="%8."/>
+      <w:lvlJc w:val="left"/>
+      <w:pPr>
+        <w:ind w:left="5760" w:hanging="360"/>
+      </w:pPr>
+    </w:lvl>
+    <w:lvl w:ilvl="8" w:tplc="0409001B" w:tentative="1">
+      <w:start w:val="1"/>
+      <w:numFmt w:val="lowerRoman"/>
+      <w:lvlText w:val="%9."/>
+      <w:lvlJc w:val="right"/>
+      <w:pPr>
+        <w:ind w:left="6480" w:hanging="180"/>
+      </w:pPr>
+    </w:lvl>
+  </w:abstractNum>
+  <w:abstractNum w:abstractNumId="2">
     <w:nsid w:val="5A813F2B"/>
     <w:multiLevelType w:val="hybridMultilevel"/>
     <w:tmpl w:val="74D22C76"/>
@@ -372,7 +1418,13 @@
     </w:lvl>
   </w:abstractNum>
   <w:num w:numId="1">
+    <w:abstractNumId w:val="2"/>
+  </w:num>
+  <w:num w:numId="2">
     <w:abstractNumId w:val="0"/>
+  </w:num>
+  <w:num w:numId="3">
+    <w:abstractNumId w:val="1"/>
   </w:num>
 </w:numbering>
 </file>
@@ -605,6 +1657,28 @@
       <w:rFonts w:ascii="Tahoma" w:hAnsi="Tahoma" w:cs="Tahoma"/>
       <w:sz w:val="16"/>
       <w:szCs w:val="16"/>
+    </w:rPr>
+  </w:style>
+  <w:style w:type="character" w:styleId="Hyperlink">
+    <w:name w:val="Hyperlink"/>
+    <w:basedOn w:val="DefaultParagraphFont"/>
+    <w:uiPriority w:val="99"/>
+    <w:unhideWhenUsed/>
+    <w:rsid w:val="00D27946"/>
+    <w:rPr>
+      <w:color w:val="0000FF" w:themeColor="hyperlink"/>
+      <w:u w:val="single"/>
+    </w:rPr>
+  </w:style>
+  <w:style w:type="character" w:styleId="Strong">
+    <w:name w:val="Strong"/>
+    <w:basedOn w:val="DefaultParagraphFont"/>
+    <w:uiPriority w:val="22"/>
+    <w:qFormat/>
+    <w:rsid w:val="005C119D"/>
+    <w:rPr>
+      <w:b/>
+      <w:bCs/>
     </w:rPr>
   </w:style>
 </w:styles>

</xml_diff>

<commit_message>
Fixed validation issue on using multi payment gateways
Added support for multiple payment gateways to be configured using the
same form and executed based on condition. Tested with WordPress 3.9 and
Gravity Forms 1.8.7
</commit_message>
<xml_diff>
--- a/Gravity Forms Integration.docx
+++ b/Gravity Forms Integration.docx
@@ -126,16 +126,18 @@
       <w:pPr>
         <w:rPr>
           <w:rFonts w:ascii="Times New Roman" w:hAnsi="Times New Roman"/>
+          <w:b/>
           <w:color w:val="00B0F0"/>
-          <w:sz w:val="24"/>
-          <w:szCs w:val="24"/>
-        </w:rPr>
-      </w:pPr>
-      <w:r>
-        <w:rPr>
-          <w:rFonts w:ascii="Times New Roman" w:hAnsi="Times New Roman"/>
+          <w:sz w:val="28"/>
+          <w:szCs w:val="24"/>
+        </w:rPr>
+      </w:pPr>
+      <w:r>
+        <w:rPr>
+          <w:rFonts w:ascii="Times New Roman" w:hAnsi="Times New Roman"/>
+          <w:b/>
           <w:color w:val="00B0F0"/>
-          <w:sz w:val="24"/>
+          <w:sz w:val="28"/>
           <w:szCs w:val="24"/>
         </w:rPr>
         <w:t>Integration Click &amp; Pledge Payment Gateway:</w:t>
@@ -175,16 +177,18 @@
       <w:pPr>
         <w:rPr>
           <w:rFonts w:ascii="Times New Roman" w:hAnsi="Times New Roman"/>
+          <w:b/>
           <w:color w:val="00B0F0"/>
-          <w:sz w:val="24"/>
-          <w:szCs w:val="24"/>
-        </w:rPr>
-      </w:pPr>
-      <w:r>
-        <w:rPr>
-          <w:rFonts w:ascii="Times New Roman" w:hAnsi="Times New Roman"/>
+          <w:sz w:val="28"/>
+          <w:szCs w:val="24"/>
+        </w:rPr>
+      </w:pPr>
+      <w:r>
+        <w:rPr>
+          <w:rFonts w:ascii="Times New Roman" w:hAnsi="Times New Roman"/>
+          <w:b/>
           <w:color w:val="00B0F0"/>
-          <w:sz w:val="24"/>
+          <w:sz w:val="28"/>
           <w:szCs w:val="24"/>
         </w:rPr>
         <w:t>Admin login:</w:t>
@@ -910,14 +914,95 @@
         <w:lastRenderedPageBreak/>
         <w:t xml:space="preserve">Please follow the documentation here to create a form </w:t>
       </w:r>
-      <w:r>
-        <w:t>http://www.gravityhelp.com/documentation/page/New_Form</w:t>
+      <w:hyperlink r:id="rId10" w:history="1">
+        <w:r>
+          <w:rPr>
+            <w:rStyle w:val="Hyperlink"/>
+          </w:rPr>
+          <w:t>http://www.gravityhelp.com/documentation/page/New_Form</w:t>
+        </w:r>
+      </w:hyperlink>
+      <w:r>
+        <w:br/>
       </w:r>
     </w:p>
     <w:p/>
+    <w:p>
+      <w:pPr>
+        <w:rPr>
+          <w:rFonts w:ascii="Times New Roman" w:hAnsi="Times New Roman"/>
+          <w:b/>
+          <w:color w:val="00B0F0"/>
+          <w:sz w:val="28"/>
+          <w:szCs w:val="24"/>
+        </w:rPr>
+      </w:pPr>
+      <w:r>
+        <w:rPr>
+          <w:rFonts w:ascii="Times New Roman" w:hAnsi="Times New Roman"/>
+          <w:b/>
+          <w:color w:val="00B0F0"/>
+          <w:sz w:val="28"/>
+          <w:szCs w:val="24"/>
+        </w:rPr>
+        <w:t>A</w:t>
+      </w:r>
+      <w:r>
+        <w:rPr>
+          <w:rFonts w:ascii="Times New Roman" w:hAnsi="Times New Roman"/>
+          <w:b/>
+          <w:color w:val="00B0F0"/>
+          <w:sz w:val="28"/>
+          <w:szCs w:val="24"/>
+        </w:rPr>
+        <w:t>ssigning From to process through Click &amp; Pledge</w:t>
+      </w:r>
+      <w:r>
+        <w:rPr>
+          <w:rFonts w:ascii="Times New Roman" w:hAnsi="Times New Roman"/>
+          <w:b/>
+          <w:color w:val="00B0F0"/>
+          <w:sz w:val="28"/>
+          <w:szCs w:val="24"/>
+        </w:rPr>
+        <w:t>:</w:t>
+      </w:r>
+    </w:p>
+    <w:p>
+      <w:r>
+        <w:t>Click on ‘Forms-&gt;Click &amp; Pledge’ to display all available forms.</w:t>
+      </w:r>
+    </w:p>
+    <w:p>
+      <w:r>
+        <w:t xml:space="preserve">Select the ‘Gravity Form’ to </w:t>
+      </w:r>
+      <w:r>
+        <w:t>process the</w:t>
+      </w:r>
+      <w:r>
+        <w:t>n click on ‘Save’ button</w:t>
+      </w:r>
+    </w:p>
     <w:p/>
     <w:p>
-      <w:r>
+      <w:pPr>
+        <w:rPr>
+          <w:rFonts w:ascii="Times New Roman" w:hAnsi="Times New Roman"/>
+          <w:b/>
+          <w:color w:val="00B0F0"/>
+          <w:sz w:val="28"/>
+          <w:szCs w:val="24"/>
+        </w:rPr>
+      </w:pPr>
+      <w:r>
+        <w:rPr>
+          <w:rFonts w:ascii="Times New Roman" w:hAnsi="Times New Roman"/>
+          <w:b/>
+          <w:color w:val="00B0F0"/>
+          <w:sz w:val="28"/>
+          <w:szCs w:val="24"/>
+        </w:rPr>
         <w:t>Setting SKU for the field</w:t>
       </w:r>
     </w:p>
@@ -953,7 +1038,7 @@
                     <pic:cNvPicPr/>
                   </pic:nvPicPr>
                   <pic:blipFill>
-                    <a:blip r:embed="rId10" cstate="print"/>
+                    <a:blip r:embed="rId11" cstate="print"/>
                     <a:stretch>
                       <a:fillRect/>
                     </a:stretch>
@@ -1002,7 +1087,7 @@
                     <pic:cNvPicPr/>
                   </pic:nvPicPr>
                   <pic:blipFill>
-                    <a:blip r:embed="rId11" cstate="print"/>
+                    <a:blip r:embed="rId12" cstate="print"/>
                     <a:stretch>
                       <a:fillRect/>
                     </a:stretch>
@@ -1050,7 +1135,7 @@
                     <pic:cNvPicPr/>
                   </pic:nvPicPr>
                   <pic:blipFill>
-                    <a:blip r:embed="rId12" cstate="print"/>
+                    <a:blip r:embed="rId13" cstate="print"/>
                     <a:stretch>
                       <a:fillRect/>
                     </a:stretch>

</xml_diff>